<commit_message>
update for author detail
</commit_message>
<xml_diff>
--- a/Car Simulation-grid/src/Readme.docx
+++ b/Car Simulation-grid/src/Readme.docx
@@ -42,6 +42,27 @@
           <w:szCs w:val="20"/>
         </w:rPr>
         <w:t>Created: 21/12/2015</w:t>
+      </w:r>
+    </w:p>
+    <w:p>
+      <w:pPr>
+        <w:autoSpaceDE w:val="0"/>
+        <w:autoSpaceDN w:val="0"/>
+        <w:adjustRightInd w:val="0"/>
+        <w:spacing w:after="0" w:line="240" w:lineRule="auto"/>
+        <w:rPr>
+          <w:rFonts w:ascii="Courier New" w:hAnsi="Courier New" w:cs="Courier New"/>
+          <w:sz w:val="20"/>
+          <w:szCs w:val="20"/>
+        </w:rPr>
+      </w:pPr>
+      <w:r>
+        <w:rPr>
+          <w:rFonts w:ascii="Courier New" w:hAnsi="Courier New" w:cs="Courier New"/>
+          <w:sz w:val="20"/>
+          <w:szCs w:val="20"/>
+        </w:rPr>
+        <w:t>@email: rabindra235@gmail.com</w:t>
       </w:r>
     </w:p>
     <w:p>
@@ -695,7 +716,7 @@
           </mc:Choice>
           <mc:Fallback>
             <w:pict>
-              <v:shapetype w14:anchorId="1218140E" id="_x0000_t67" coordsize="21600,21600" o:spt="67" adj="16200,5400" path="m0@0l@1@0@1,0@2,0@2@0,21600@0,10800,21600xe">
+              <v:shapetype w14:anchorId="01779DCE" id="_x0000_t67" coordsize="21600,21600" o:spt="67" adj="16200,5400" path="m0@0l@1@0@1,0@2,0@2@0,21600@0,10800,21600xe">
                 <v:stroke joinstyle="miter"/>
                 <v:formulas>
                   <v:f eqn="val #0"/>
@@ -793,7 +814,7 @@
           </mc:Choice>
           <mc:Fallback>
             <w:pict>
-              <v:shapetype w14:anchorId="17D1CA4B" id="_x0000_t13" coordsize="21600,21600" o:spt="13" adj="16200,5400" path="m@0,l@0@1,0@1,0@2@0@2@0,21600,21600,10800xe">
+              <v:shapetype w14:anchorId="59BCC312" id="_x0000_t13" coordsize="21600,21600" o:spt="13" adj="16200,5400" path="m@0,l@0@1,0@1,0@2@0@2@0,21600,21600,10800xe">
                 <v:stroke joinstyle="miter"/>
                 <v:formulas>
                   <v:f eqn="val #0"/>
@@ -892,7 +913,7 @@
           </mc:Choice>
           <mc:Fallback>
             <w:pict>
-              <v:shapetype w14:anchorId="7B690E4B" id="_x0000_t66" coordsize="21600,21600" o:spt="66" adj="5400,5400" path="m@0,l@0@1,21600@1,21600@2@0@2@0,21600,,10800xe">
+              <v:shapetype w14:anchorId="38D4EBE7" id="_x0000_t66" coordsize="21600,21600" o:spt="66" adj="5400,5400" path="m@0,l@0@1,21600@1,21600@2@0@2@0,21600,,10800xe">
                 <v:stroke joinstyle="miter"/>
                 <v:formulas>
                   <v:f eqn="val #0"/>
@@ -1165,7 +1186,7 @@
           </mc:Choice>
           <mc:Fallback>
             <w:pict>
-              <v:shapetype w14:anchorId="4044AF9B" id="_x0000_t68" coordsize="21600,21600" o:spt="68" adj="5400,5400" path="m0@0l@1@0@1,21600@2,21600@2@0,21600@0,10800,xe">
+              <v:shapetype w14:anchorId="3496D965" id="_x0000_t68" coordsize="21600,21600" o:spt="68" adj="5400,5400" path="m0@0l@1@0@1,21600@2,21600@2@0,21600@0,10800,xe">
                 <v:stroke joinstyle="miter"/>
                 <v:formulas>
                   <v:f eqn="val #0"/>
@@ -1984,24 +2005,7 @@
           <w:szCs w:val="20"/>
         </w:rPr>
         <w:tab/>
-      </w:r>
-      <w:proofErr w:type="gramStart"/>
-      <w:r>
-        <w:rPr>
-          <w:rFonts w:ascii="Courier New" w:hAnsi="Courier New" w:cs="Courier New"/>
-          <w:sz w:val="20"/>
-          <w:szCs w:val="20"/>
-        </w:rPr>
-        <w:t xml:space="preserve">   (</w:t>
-      </w:r>
-      <w:proofErr w:type="gramEnd"/>
-      <w:r>
-        <w:rPr>
-          <w:rFonts w:ascii="Courier New" w:hAnsi="Courier New" w:cs="Courier New"/>
-          <w:sz w:val="20"/>
-          <w:szCs w:val="20"/>
-        </w:rPr>
-        <w:t>5,0)</w:t>
+        <w:t xml:space="preserve">   (5,0)</w:t>
       </w:r>
       <w:r>
         <w:rPr>
@@ -2605,6 +2609,7 @@
     <w:lsdException w:name="HTML Sample" w:semiHidden="1" w:unhideWhenUsed="1"/>
     <w:lsdException w:name="HTML Typewriter" w:semiHidden="1" w:unhideWhenUsed="1"/>
     <w:lsdException w:name="HTML Variable" w:semiHidden="1" w:unhideWhenUsed="1"/>
+    <w:lsdException w:name="Normal Table" w:semiHidden="1" w:unhideWhenUsed="1"/>
     <w:lsdException w:name="annotation subject" w:semiHidden="1" w:unhideWhenUsed="1"/>
     <w:lsdException w:name="No List" w:semiHidden="1" w:unhideWhenUsed="1"/>
     <w:lsdException w:name="Outline List 1" w:semiHidden="1" w:unhideWhenUsed="1"/>
@@ -2649,6 +2654,7 @@
     <w:lsdException w:name="Table Professional" w:semiHidden="1" w:unhideWhenUsed="1"/>
     <w:lsdException w:name="Table Subtle 1" w:semiHidden="1" w:unhideWhenUsed="1"/>
     <w:lsdException w:name="Table Subtle 2" w:semiHidden="1" w:unhideWhenUsed="1"/>
+    <w:lsdException w:name="Table Web 1" w:semiHidden="1" w:unhideWhenUsed="1"/>
     <w:lsdException w:name="Table Web 2" w:semiHidden="1" w:unhideWhenUsed="1"/>
     <w:lsdException w:name="Table Web 3" w:semiHidden="1" w:unhideWhenUsed="1"/>
     <w:lsdException w:name="Balloon Text" w:semiHidden="1" w:unhideWhenUsed="1"/>

</xml_diff>